<commit_message>
fixed some heeyoon's error + more titles
</commit_message>
<xml_diff>
--- a/Program_latest.docx
+++ b/Program_latest.docx
@@ -804,7 +804,7 @@
                 <w:sz w:val="20"/>
                 <w:szCs w:val="20"/>
               </w:rPr>
-              <w:t>(no title)</w:t>
+              <w:t>How to Win at Strategy Games</w:t>
             </w:r>
           </w:p>
         </w:tc>
@@ -2482,7 +2482,16 @@
                 <w:sz w:val="20"/>
                 <w:szCs w:val="20"/>
               </w:rPr>
-              <w:t>13</w:t>
+              <w:t>1</w:t>
+            </w:r>
+            <w:r>
+              <w:rPr>
+                <w:rFonts w:ascii="Effra Light" w:hAnsi="Effra Light"/>
+                <w:color w:val="A6A6A6" w:themeColor="background1" w:themeShade="A6"/>
+                <w:sz w:val="20"/>
+                <w:szCs w:val="20"/>
+              </w:rPr>
+              <w:t>0</w:t>
             </w:r>
             <w:r>
               <w:rPr>
@@ -7110,8 +7119,10 @@
                 <w:sz w:val="20"/>
                 <w:szCs w:val="20"/>
               </w:rPr>
-              <w:t>Ordering Pizza and Reliable Communication</w:t>
-            </w:r>
+              <w:t>Cycle Detection: Am I Walking in Circles?</w:t>
+            </w:r>
+            <w:bookmarkStart w:id="0" w:name="_GoBack"/>
+            <w:bookmarkEnd w:id="0"/>
           </w:p>
         </w:tc>
         <w:tc>
@@ -9782,7 +9793,7 @@
                 <w:sz w:val="20"/>
                 <w:szCs w:val="20"/>
               </w:rPr>
-              <w:t>(no title)</w:t>
+              <w:t>Teach computers to filter spam: a mathematical approach</w:t>
             </w:r>
           </w:p>
         </w:tc>
@@ -10821,18 +10832,18 @@
           <w:p>
             <w:pPr>
               <w:rPr>
-                <w:rFonts w:ascii="Effra" w:eastAsia="Times New Roman" w:hAnsi="Effra" w:cs="Times New Roman"/>
-                <w:sz w:val="20"/>
-                <w:szCs w:val="20"/>
-              </w:rPr>
-            </w:pPr>
-            <w:r>
-              <w:rPr>
-                <w:rFonts w:ascii="Effra" w:hAnsi="Effra"/>
-                <w:sz w:val="20"/>
-                <w:szCs w:val="20"/>
-              </w:rPr>
-              <w:t>(no title)</w:t>
+                <w:rFonts w:ascii="Times" w:eastAsia="Times New Roman" w:hAnsi="Times" w:cs="Times New Roman"/>
+                <w:sz w:val="20"/>
+                <w:szCs w:val="20"/>
+              </w:rPr>
+            </w:pPr>
+            <w:r>
+              <w:rPr>
+                <w:rFonts w:ascii="Arial" w:eastAsia="Times New Roman" w:hAnsi="Arial" w:cs="Arial"/>
+                <w:sz w:val="20"/>
+                <w:szCs w:val="20"/>
+              </w:rPr>
+              <w:t>CRISPR: How we can edit our DNA</w:t>
             </w:r>
           </w:p>
         </w:tc>
@@ -11244,7 +11255,7 @@
                 <w:sz w:val="20"/>
                 <w:szCs w:val="20"/>
               </w:rPr>
-              <w:t>(no title)</w:t>
+              <w:t>Preventing Race Conditions in Concurrent Programming</w:t>
             </w:r>
           </w:p>
         </w:tc>
@@ -11740,7 +11751,7 @@
                 <w:sz w:val="20"/>
                 <w:szCs w:val="20"/>
               </w:rPr>
-              <w:t>(no title)</w:t>
+              <w:t>CRISPR/Cas9</w:t>
             </w:r>
           </w:p>
         </w:tc>
@@ -12866,8 +12877,6 @@
               </w:rPr>
               <w:t>How to Build a Supercar</w:t>
             </w:r>
-            <w:bookmarkStart w:id="0" w:name="_GoBack"/>
-            <w:bookmarkEnd w:id="0"/>
           </w:p>
         </w:tc>
         <w:tc>
@@ -13700,7 +13709,7 @@
                 <w:sz w:val="20"/>
                 <w:szCs w:val="20"/>
               </w:rPr>
-              <w:t>(no title)</w:t>
+              <w:t>Buck Converters</w:t>
             </w:r>
           </w:p>
         </w:tc>
@@ -15249,7 +15258,7 @@
 </file>
 
 <file path=customXml/itemProps1.xml><?xml version="1.0" encoding="utf-8"?>
-<ds:datastoreItem xmlns:ds="http://schemas.openxmlformats.org/officeDocument/2006/customXml" ds:itemID="{57E0D7CB-F4D5-0846-B34B-C3AD0DBD87B7}">
+<ds:datastoreItem xmlns:ds="http://schemas.openxmlformats.org/officeDocument/2006/customXml" ds:itemID="{731B4194-B55D-E444-98C3-FB8E5A98A1A6}">
   <ds:schemaRefs>
     <ds:schemaRef ds:uri="http://schemas.openxmlformats.org/officeDocument/2006/bibliography"/>
   </ds:schemaRefs>

</xml_diff>